<commit_message>
Added unit test results for fixed inherited code
</commit_message>
<xml_diff>
--- a/docs/tests/Inherited Code/System Test Results.docx
+++ b/docs/tests/Inherited Code/System Test Results.docx
@@ -171,30 +171,42 @@
         </w:rPr>
         <w:t>[PASS]</w:t>
       </w:r>
+    </w:p>
+    <w:p>
+      <w:r>
+        <w:t>AI Boats: A bit j</w:t>
+      </w:r>
+      <w:r>
+        <w:t>ittery</w:t>
+      </w:r>
+      <w:r>
+        <w:t>, but work</w:t>
+      </w:r>
+      <w:r>
+        <w:t>.</w:t>
+      </w:r>
+      <w:r>
+        <w:t xml:space="preserve"> </w:t>
+      </w:r>
+      <w:r>
+        <w:rPr>
+          <w:highlight w:val="darkYellow"/>
+        </w:rPr>
+        <w:t>[</w:t>
+      </w:r>
+      <w:r>
+        <w:rPr>
+          <w:highlight w:val="darkYellow"/>
+        </w:rPr>
+        <w:t>PASS</w:t>
+      </w:r>
       <w:bookmarkStart w:id="0" w:name="_GoBack"/>
       <w:bookmarkEnd w:id="0"/>
-    </w:p>
-    <w:p>
-      <w:r>
-        <w:t>AI Boats: A bit j</w:t>
-      </w:r>
-      <w:r>
-        <w:t>ittery</w:t>
-      </w:r>
-      <w:r>
-        <w:t>, but work</w:t>
-      </w:r>
-      <w:r>
-        <w:t>.</w:t>
-      </w:r>
-      <w:r>
-        <w:t xml:space="preserve"> </w:t>
-      </w:r>
       <w:r>
         <w:rPr>
           <w:highlight w:val="darkYellow"/>
         </w:rPr>
-        <w:t>[POTENTIAL PROBLEM]</w:t>
+        <w:t>]</w:t>
       </w:r>
     </w:p>
     <w:p>

</xml_diff>